<commit_message>
Checking in documentation updates.
</commit_message>
<xml_diff>
--- a/doc/development/DME Development Instructions.docx
+++ b/doc/development/DME Development Instructions.docx
@@ -554,7 +554,7 @@
           <w:numId w:val="16"/>
         </w:numPr>
         <w:rPr>
-          <w:rFonts w:cstheme="minorHAnsi"/>
+          <w:rFonts w:cstheme="minorBidi"/>
           <w:i/>
           <w:iCs/>
           <w:sz w:val="26"/>
@@ -562,7 +562,7 @@
         </w:rPr>
       </w:pPr>
       <w:r>
-        <w:t>Set HPC_HOME environment variable to the &lt;Path to HPC_DME_APIs&gt;/src directory path in the source tree.</w:t>
+        <w:t>Set HPC_HOME environment variable to the &lt;Path to HPC_DME_APIs&gt; directory path in the source tree.</w:t>
       </w:r>
     </w:p>
     <w:p>
@@ -604,23 +604,7 @@
           <w:sz w:val="26"/>
           <w:szCs w:val="26"/>
         </w:rPr>
-        <w:t>/</w:t>
-      </w:r>
-      <w:r>
-        <w:rPr>
-          <w:color w:val="2F5496" w:themeColor="accent1" w:themeShade="BF"/>
-          <w:sz w:val="26"/>
-          <w:szCs w:val="26"/>
-        </w:rPr>
-        <w:t>dev</w:t>
-      </w:r>
-      <w:r>
-        <w:rPr>
-          <w:color w:val="2F5496" w:themeColor="accent1" w:themeShade="BF"/>
-          <w:sz w:val="26"/>
-          <w:szCs w:val="26"/>
-        </w:rPr>
-        <w:t>/HPC_DME_APIs/src</w:t>
+        <w:t>/dev/HPC_DME_APIs</w:t>
       </w:r>
     </w:p>
     <w:p/>
@@ -890,7 +874,6 @@
         <w:ind w:left="720"/>
         <w:rPr>
           <w:rStyle w:val="Hyperlink"/>
-          <w:rFonts w:cstheme="minorHAnsi"/>
           <w:color w:val="2F5496" w:themeColor="accent1" w:themeShade="BF"/>
           <w:sz w:val="26"/>
           <w:szCs w:val="26"/>
@@ -899,7 +882,6 @@
       </w:pPr>
       <w:r>
         <w:rPr>
-          <w:rFonts w:cstheme="minorHAnsi"/>
           <w:color w:val="2F5496" w:themeColor="accent1" w:themeShade="BF"/>
           <w:sz w:val="26"/>
           <w:szCs w:val="26"/>
@@ -908,23 +890,31 @@
       </w:r>
       <w:r>
         <w:rPr>
-          <w:rFonts w:cstheme="minorHAnsi"/>
-          <w:color w:val="2F5496" w:themeColor="accent1" w:themeShade="BF"/>
-          <w:sz w:val="26"/>
-          <w:szCs w:val="26"/>
-        </w:rPr>
-        <w:t>$HPC_HOME</w:t>
+          <w:color w:val="2F5496" w:themeColor="accent1" w:themeShade="BF"/>
+          <w:sz w:val="26"/>
+          <w:szCs w:val="26"/>
+        </w:rPr>
+        <w:t>$</w:t>
+      </w:r>
+      <w:r>
+        <w:rPr>
+          <w:color w:val="2F5496" w:themeColor="accent1" w:themeShade="BF"/>
+          <w:sz w:val="26"/>
+          <w:szCs w:val="26"/>
+        </w:rPr>
+        <w:t>HPC_HOME/src</w:t>
+      </w:r>
+      <w:r>
+        <w:br/>
       </w:r>
       <w:r>
         <w:rPr>
           <w:rStyle w:val="Hyperlink"/>
-          <w:rFonts w:cstheme="minorHAnsi"/>
           <w:color w:val="2F5496" w:themeColor="accent1" w:themeShade="BF"/>
           <w:sz w:val="26"/>
           <w:szCs w:val="26"/>
           <w:u w:val="none"/>
         </w:rPr>
-        <w:br/>
         <w:t>mvn clean install</w:t>
       </w:r>
     </w:p>
@@ -959,7 +949,6 @@
         <w:ind w:left="360" w:firstLine="360"/>
         <w:rPr>
           <w:rStyle w:val="Hyperlink"/>
-          <w:rFonts w:cstheme="minorHAnsi"/>
           <w:color w:val="2F5496" w:themeColor="accent1" w:themeShade="BF"/>
           <w:sz w:val="26"/>
           <w:szCs w:val="26"/>
@@ -969,18 +958,26 @@
       <w:r>
         <w:rPr>
           <w:rStyle w:val="Hyperlink"/>
-          <w:rFonts w:cstheme="minorHAnsi"/>
           <w:color w:val="2F5496" w:themeColor="accent1" w:themeShade="BF"/>
           <w:sz w:val="26"/>
           <w:szCs w:val="26"/>
           <w:u w:val="none"/>
         </w:rPr>
-        <w:t>$HPC_HOME/</w:t>
+        <w:t>$</w:t>
       </w:r>
       <w:r>
         <w:rPr>
           <w:rStyle w:val="Hyperlink"/>
-          <w:rFonts w:cstheme="minorHAnsi"/>
+          <w:color w:val="2F5496" w:themeColor="accent1" w:themeShade="BF"/>
+          <w:sz w:val="26"/>
+          <w:szCs w:val="26"/>
+          <w:u w:val="none"/>
+        </w:rPr>
+        <w:t>HPC_HOME/src/</w:t>
+      </w:r>
+      <w:r>
+        <w:rPr>
+          <w:rStyle w:val="Hyperlink"/>
           <w:color w:val="2F5496" w:themeColor="accent1" w:themeShade="BF"/>
           <w:sz w:val="26"/>
           <w:szCs w:val="26"/>
@@ -1140,7 +1137,6 @@
         <w:ind w:left="720"/>
         <w:rPr>
           <w:rStyle w:val="Hyperlink"/>
-          <w:rFonts w:cstheme="minorHAnsi"/>
           <w:color w:val="2F5496" w:themeColor="accent1" w:themeShade="BF"/>
           <w:sz w:val="26"/>
           <w:szCs w:val="26"/>
@@ -1149,7 +1145,6 @@
       </w:pPr>
       <w:r>
         <w:rPr>
-          <w:rFonts w:cstheme="minorHAnsi"/>
           <w:color w:val="2F5496" w:themeColor="accent1" w:themeShade="BF"/>
           <w:sz w:val="26"/>
           <w:szCs w:val="26"/>
@@ -1158,7 +1153,6 @@
       </w:r>
       <w:r>
         <w:rPr>
-          <w:rFonts w:cstheme="minorHAnsi"/>
           <w:color w:val="2F5496" w:themeColor="accent1" w:themeShade="BF"/>
           <w:sz w:val="26"/>
           <w:szCs w:val="26"/>
@@ -1168,46 +1162,34 @@
       <w:r>
         <w:rPr>
           <w:rStyle w:val="Hyperlink"/>
-          <w:rFonts w:cstheme="minorHAnsi"/>
           <w:color w:val="2F5496" w:themeColor="accent1" w:themeShade="BF"/>
           <w:sz w:val="26"/>
           <w:szCs w:val="26"/>
           <w:u w:val="none"/>
         </w:rPr>
-        <w:t>HPC</w:t>
+        <w:t>HPC_HOME/src/</w:t>
       </w:r>
       <w:r>
         <w:rPr>
           <w:rStyle w:val="Hyperlink"/>
-          <w:rFonts w:cstheme="minorHAnsi"/>
           <w:color w:val="2F5496" w:themeColor="accent1" w:themeShade="BF"/>
           <w:sz w:val="26"/>
           <w:szCs w:val="26"/>
           <w:u w:val="none"/>
         </w:rPr>
-        <w:t>_HOME</w:t>
+        <w:t>hpc-web</w:t>
+      </w:r>
+      <w:r>
+        <w:br/>
       </w:r>
       <w:r>
         <w:rPr>
           <w:rStyle w:val="Hyperlink"/>
-          <w:rFonts w:cstheme="minorHAnsi"/>
           <w:color w:val="2F5496" w:themeColor="accent1" w:themeShade="BF"/>
           <w:sz w:val="26"/>
           <w:szCs w:val="26"/>
           <w:u w:val="none"/>
         </w:rPr>
-        <w:t>/hpc-web</w:t>
-      </w:r>
-      <w:r>
-        <w:rPr>
-          <w:rStyle w:val="Hyperlink"/>
-          <w:rFonts w:cstheme="minorHAnsi"/>
-          <w:color w:val="2F5496" w:themeColor="accent1" w:themeShade="BF"/>
-          <w:sz w:val="26"/>
-          <w:szCs w:val="26"/>
-          <w:u w:val="none"/>
-        </w:rPr>
-        <w:br/>
         <w:t>mvn clean install -DskipTests</w:t>
       </w:r>
     </w:p>
@@ -1451,16 +1433,25 @@
           <w:szCs w:val="26"/>
           <w:shd w:val="clear" w:color="auto" w:fill="FFFFFF"/>
         </w:rPr>
-        <w:t>$HPC_HOME</w:t>
-      </w:r>
-      <w:r>
-        <w:rPr>
-          <w:color w:val="2F5496" w:themeColor="accent1" w:themeShade="BF"/>
-          <w:sz w:val="26"/>
-          <w:szCs w:val="26"/>
-          <w:shd w:val="clear" w:color="auto" w:fill="FFFFFF"/>
-        </w:rPr>
-        <w:t>/hpc-server</w:t>
+        <w:t>$</w:t>
+      </w:r>
+      <w:r>
+        <w:rPr>
+          <w:color w:val="2F5496" w:themeColor="accent1" w:themeShade="BF"/>
+          <w:sz w:val="26"/>
+          <w:szCs w:val="26"/>
+          <w:shd w:val="clear" w:color="auto" w:fill="FFFFFF"/>
+        </w:rPr>
+        <w:t>HPC_HOME/src/</w:t>
+      </w:r>
+      <w:r>
+        <w:rPr>
+          <w:color w:val="2F5496" w:themeColor="accent1" w:themeShade="BF"/>
+          <w:sz w:val="26"/>
+          <w:szCs w:val="26"/>
+          <w:shd w:val="clear" w:color="auto" w:fill="FFFFFF"/>
+        </w:rPr>
+        <w:t>hpc-server</w:t>
       </w:r>
       <w:r>
         <w:rPr>
@@ -1578,16 +1569,25 @@
           <w:szCs w:val="26"/>
           <w:shd w:val="clear" w:color="auto" w:fill="FFFFFF"/>
         </w:rPr>
-        <w:t>$HPC_HOME</w:t>
-      </w:r>
-      <w:r>
-        <w:rPr>
-          <w:color w:val="2F5496" w:themeColor="accent1" w:themeShade="BF"/>
-          <w:sz w:val="26"/>
-          <w:szCs w:val="26"/>
-          <w:shd w:val="clear" w:color="auto" w:fill="FFFFFF"/>
-        </w:rPr>
-        <w:t>/hpc-server</w:t>
+        <w:t>$</w:t>
+      </w:r>
+      <w:r>
+        <w:rPr>
+          <w:color w:val="2F5496" w:themeColor="accent1" w:themeShade="BF"/>
+          <w:sz w:val="26"/>
+          <w:szCs w:val="26"/>
+          <w:shd w:val="clear" w:color="auto" w:fill="FFFFFF"/>
+        </w:rPr>
+        <w:t>HPC_HOME/src/</w:t>
+      </w:r>
+      <w:r>
+        <w:rPr>
+          <w:color w:val="2F5496" w:themeColor="accent1" w:themeShade="BF"/>
+          <w:sz w:val="26"/>
+          <w:szCs w:val="26"/>
+          <w:shd w:val="clear" w:color="auto" w:fill="FFFFFF"/>
+        </w:rPr>
+        <w:t>hpc-server</w:t>
       </w:r>
       <w:r>
         <w:rPr>
@@ -1798,16 +1798,25 @@
           <w:szCs w:val="26"/>
           <w:shd w:val="clear" w:color="auto" w:fill="FFFFFF"/>
         </w:rPr>
-        <w:t>$HPC_HOME</w:t>
-      </w:r>
-      <w:r>
-        <w:rPr>
-          <w:color w:val="2F5496" w:themeColor="accent1" w:themeShade="BF"/>
-          <w:sz w:val="26"/>
-          <w:szCs w:val="26"/>
-          <w:shd w:val="clear" w:color="auto" w:fill="FFFFFF"/>
-        </w:rPr>
-        <w:t>/hpc-server</w:t>
+        <w:t>$</w:t>
+      </w:r>
+      <w:r>
+        <w:rPr>
+          <w:color w:val="2F5496" w:themeColor="accent1" w:themeShade="BF"/>
+          <w:sz w:val="26"/>
+          <w:szCs w:val="26"/>
+          <w:shd w:val="clear" w:color="auto" w:fill="FFFFFF"/>
+        </w:rPr>
+        <w:t>HPC_HOME/src/</w:t>
+      </w:r>
+      <w:r>
+        <w:rPr>
+          <w:color w:val="2F5496" w:themeColor="accent1" w:themeShade="BF"/>
+          <w:sz w:val="26"/>
+          <w:szCs w:val="26"/>
+          <w:shd w:val="clear" w:color="auto" w:fill="FFFFFF"/>
+        </w:rPr>
+        <w:t>hpc-server</w:t>
       </w:r>
       <w:r>
         <w:rPr>
@@ -2341,16 +2350,25 @@
           <w:szCs w:val="26"/>
           <w:shd w:val="clear" w:color="auto" w:fill="FFFFFF"/>
         </w:rPr>
-        <w:t>$HPC_HOME</w:t>
-      </w:r>
-      <w:r>
-        <w:rPr>
-          <w:color w:val="2F5496" w:themeColor="accent1" w:themeShade="BF"/>
-          <w:sz w:val="26"/>
-          <w:szCs w:val="26"/>
-          <w:shd w:val="clear" w:color="auto" w:fill="FFFFFF"/>
-        </w:rPr>
-        <w:t>/hpc-server</w:t>
+        <w:t>$</w:t>
+      </w:r>
+      <w:r>
+        <w:rPr>
+          <w:color w:val="2F5496" w:themeColor="accent1" w:themeShade="BF"/>
+          <w:sz w:val="26"/>
+          <w:szCs w:val="26"/>
+          <w:shd w:val="clear" w:color="auto" w:fill="FFFFFF"/>
+        </w:rPr>
+        <w:t>HPC_HOME/src/</w:t>
+      </w:r>
+      <w:r>
+        <w:rPr>
+          <w:color w:val="2F5496" w:themeColor="accent1" w:themeShade="BF"/>
+          <w:sz w:val="26"/>
+          <w:szCs w:val="26"/>
+          <w:shd w:val="clear" w:color="auto" w:fill="FFFFFF"/>
+        </w:rPr>
+        <w:t>hpc-server</w:t>
       </w:r>
       <w:r>
         <w:rPr>
@@ -2464,16 +2482,25 @@
           <w:szCs w:val="26"/>
           <w:shd w:val="clear" w:color="auto" w:fill="FFFFFF"/>
         </w:rPr>
-        <w:t>$HPC_HOME</w:t>
-      </w:r>
-      <w:r>
-        <w:rPr>
-          <w:color w:val="2F5496" w:themeColor="accent1" w:themeShade="BF"/>
-          <w:sz w:val="26"/>
-          <w:szCs w:val="26"/>
-          <w:shd w:val="clear" w:color="auto" w:fill="FFFFFF"/>
-        </w:rPr>
-        <w:t>/hpc-</w:t>
+        <w:t>$</w:t>
+      </w:r>
+      <w:r>
+        <w:rPr>
+          <w:color w:val="2F5496" w:themeColor="accent1" w:themeShade="BF"/>
+          <w:sz w:val="26"/>
+          <w:szCs w:val="26"/>
+          <w:shd w:val="clear" w:color="auto" w:fill="FFFFFF"/>
+        </w:rPr>
+        <w:t>HPC_HOME/src/</w:t>
+      </w:r>
+      <w:r>
+        <w:rPr>
+          <w:color w:val="2F5496" w:themeColor="accent1" w:themeShade="BF"/>
+          <w:sz w:val="26"/>
+          <w:szCs w:val="26"/>
+          <w:shd w:val="clear" w:color="auto" w:fill="FFFFFF"/>
+        </w:rPr>
+        <w:t>hpc-</w:t>
       </w:r>
       <w:r>
         <w:rPr>
@@ -2552,16 +2579,33 @@
           <w:szCs w:val="26"/>
           <w:shd w:val="clear" w:color="auto" w:fill="FFFFFF"/>
         </w:rPr>
-        <w:t>$HPC_HOME</w:t>
-      </w:r>
-      <w:r>
-        <w:rPr>
-          <w:color w:val="2F5496" w:themeColor="accent1" w:themeShade="BF"/>
-          <w:sz w:val="26"/>
-          <w:szCs w:val="26"/>
-          <w:shd w:val="clear" w:color="auto" w:fill="FFFFFF"/>
-        </w:rPr>
-        <w:t>/hpc-</w:t>
+        <w:t>$</w:t>
+      </w:r>
+      <w:r>
+        <w:rPr>
+          <w:color w:val="2F5496" w:themeColor="accent1" w:themeShade="BF"/>
+          <w:sz w:val="26"/>
+          <w:szCs w:val="26"/>
+          <w:shd w:val="clear" w:color="auto" w:fill="FFFFFF"/>
+        </w:rPr>
+        <w:t>HPC_HOME/src/</w:t>
+      </w:r>
+      <w:r>
+        <w:rPr>
+          <w:color w:val="2F5496" w:themeColor="accent1" w:themeShade="BF"/>
+          <w:sz w:val="26"/>
+          <w:szCs w:val="26"/>
+        </w:rPr>
+        <w:t>hpc-server/</w:t>
+      </w:r>
+      <w:r>
+        <w:rPr>
+          <w:color w:val="2F5496" w:themeColor="accent1" w:themeShade="BF"/>
+          <w:sz w:val="26"/>
+          <w:szCs w:val="26"/>
+          <w:shd w:val="clear" w:color="auto" w:fill="FFFFFF"/>
+        </w:rPr>
+        <w:t>hpc-</w:t>
       </w:r>
       <w:r>
         <w:rPr>
@@ -2586,7 +2630,6 @@
           <w:color w:val="2F5496" w:themeColor="accent1" w:themeShade="BF"/>
           <w:sz w:val="26"/>
           <w:szCs w:val="26"/>
-          <w:shd w:val="clear" w:color="auto" w:fill="FFFFFF"/>
         </w:rPr>
         <w:t>scheduler</w:t>
       </w:r>
@@ -2595,6 +2638,7 @@
           <w:color w:val="2F5496" w:themeColor="accent1" w:themeShade="BF"/>
           <w:sz w:val="26"/>
           <w:szCs w:val="26"/>
+          <w:shd w:val="clear" w:color="auto" w:fill="FFFFFF"/>
         </w:rPr>
         <w:t>-&lt;version&gt;</w:t>
       </w:r>
@@ -2630,7 +2674,6 @@
           <w:color w:val="2F5496" w:themeColor="accent1" w:themeShade="BF"/>
           <w:sz w:val="26"/>
           <w:szCs w:val="26"/>
-          <w:shd w:val="clear" w:color="auto" w:fill="FFFFFF"/>
         </w:rPr>
         <w:t>webapps</w:t>
       </w:r>
@@ -2661,23 +2704,39 @@
           <w:szCs w:val="26"/>
           <w:shd w:val="clear" w:color="auto" w:fill="FFFFFF"/>
         </w:rPr>
-        <w:t>$HPC_HOME</w:t>
-      </w:r>
-      <w:r>
-        <w:rPr>
-          <w:color w:val="2F5496" w:themeColor="accent1" w:themeShade="BF"/>
-          <w:sz w:val="26"/>
-          <w:szCs w:val="26"/>
-          <w:shd w:val="clear" w:color="auto" w:fill="FFFFFF"/>
-        </w:rPr>
-        <w:t>/hpc</w:t>
-      </w:r>
-      <w:r>
-        <w:rPr>
-          <w:color w:val="2F5496" w:themeColor="accent1" w:themeShade="BF"/>
-          <w:sz w:val="26"/>
-          <w:szCs w:val="26"/>
-          <w:shd w:val="clear" w:color="auto" w:fill="FFFFFF"/>
+        <w:t>$</w:t>
+      </w:r>
+      <w:r>
+        <w:rPr>
+          <w:color w:val="2F5496" w:themeColor="accent1" w:themeShade="BF"/>
+          <w:sz w:val="26"/>
+          <w:szCs w:val="26"/>
+          <w:shd w:val="clear" w:color="auto" w:fill="FFFFFF"/>
+        </w:rPr>
+        <w:t>HPC_HOME/src/</w:t>
+      </w:r>
+      <w:r>
+        <w:rPr>
+          <w:color w:val="2F5496" w:themeColor="accent1" w:themeShade="BF"/>
+          <w:sz w:val="26"/>
+          <w:szCs w:val="26"/>
+        </w:rPr>
+        <w:t>hpc-server/</w:t>
+      </w:r>
+      <w:r>
+        <w:rPr>
+          <w:color w:val="2F5496" w:themeColor="accent1" w:themeShade="BF"/>
+          <w:sz w:val="26"/>
+          <w:szCs w:val="26"/>
+          <w:shd w:val="clear" w:color="auto" w:fill="FFFFFF"/>
+        </w:rPr>
+        <w:t>hpc</w:t>
+      </w:r>
+      <w:r>
+        <w:rPr>
+          <w:color w:val="2F5496" w:themeColor="accent1" w:themeShade="BF"/>
+          <w:sz w:val="26"/>
+          <w:szCs w:val="26"/>
         </w:rPr>
         <w:t>-scheduler</w:t>
       </w:r>
@@ -2686,6 +2745,7 @@
           <w:color w:val="2F5496" w:themeColor="accent1" w:themeShade="BF"/>
           <w:sz w:val="26"/>
           <w:szCs w:val="26"/>
+          <w:shd w:val="clear" w:color="auto" w:fill="FFFFFF"/>
         </w:rPr>
         <w:t>-migration</w:t>
       </w:r>
@@ -2703,7 +2763,6 @@
           <w:color w:val="2F5496" w:themeColor="accent1" w:themeShade="BF"/>
           <w:sz w:val="26"/>
           <w:szCs w:val="26"/>
-          <w:shd w:val="clear" w:color="auto" w:fill="FFFFFF"/>
         </w:rPr>
         <w:t>-</w:t>
       </w:r>
@@ -2720,6 +2779,7 @@
           <w:color w:val="2F5496" w:themeColor="accent1" w:themeShade="BF"/>
           <w:sz w:val="26"/>
           <w:szCs w:val="26"/>
+          <w:shd w:val="clear" w:color="auto" w:fill="FFFFFF"/>
         </w:rPr>
         <w:t>-&lt;version&gt;</w:t>
       </w:r>
@@ -2746,7 +2806,6 @@
           <w:color w:val="2F5496" w:themeColor="accent1" w:themeShade="BF"/>
           <w:sz w:val="26"/>
           <w:szCs w:val="26"/>
-          <w:shd w:val="clear" w:color="auto" w:fill="FFFFFF"/>
         </w:rPr>
         <w:t>$CATALINA_HOME/</w:t>
       </w:r>
@@ -3509,7 +3568,23 @@
           <w:sz w:val="26"/>
           <w:szCs w:val="26"/>
         </w:rPr>
-        <w:t>cd $HPC_HOME/hpc-web</w:t>
+        <w:t>cd $</w:t>
+      </w:r>
+      <w:r>
+        <w:rPr>
+          <w:color w:val="2F5496" w:themeColor="accent1" w:themeShade="BF"/>
+          <w:sz w:val="26"/>
+          <w:szCs w:val="26"/>
+        </w:rPr>
+        <w:t>HPC_HOME/src/</w:t>
+      </w:r>
+      <w:r>
+        <w:rPr>
+          <w:color w:val="2F5496" w:themeColor="accent1" w:themeShade="BF"/>
+          <w:sz w:val="26"/>
+          <w:szCs w:val="26"/>
+        </w:rPr>
+        <w:t>hpc-web</w:t>
       </w:r>
     </w:p>
     <w:p>

</xml_diff>

<commit_message>
Updating Development instructions for Java 21
</commit_message>
<xml_diff>
--- a/doc/development/DME Development Instructions.docx
+++ b/doc/development/DME Development Instructions.docx
@@ -1,6 +1,6 @@
 
 <file path=word/document.xml><?xml version="1.0" encoding="utf-8"?>
-<w:document xmlns:wpc="http://schemas.microsoft.com/office/word/2010/wordprocessingCanvas" xmlns:cx="http://schemas.microsoft.com/office/drawing/2014/chartex" xmlns:cx1="http://schemas.microsoft.com/office/drawing/2015/9/8/chartex" xmlns:cx2="http://schemas.microsoft.com/office/drawing/2015/10/21/chartex" xmlns:cx3="http://schemas.microsoft.com/office/drawing/2016/5/9/chartex" xmlns:cx4="http://schemas.microsoft.com/office/drawing/2016/5/10/chartex" xmlns:cx5="http://schemas.microsoft.com/office/drawing/2016/5/11/chartex" xmlns:cx6="http://schemas.microsoft.com/office/drawing/2016/5/12/chartex" xmlns:cx7="http://schemas.microsoft.com/office/drawing/2016/5/13/chartex" xmlns:cx8="http://schemas.microsoft.com/office/drawing/2016/5/14/chartex" xmlns:mc="http://schemas.openxmlformats.org/markup-compatibility/2006" xmlns:aink="http://schemas.microsoft.com/office/drawing/2016/ink" xmlns:am3d="http://schemas.microsoft.com/office/drawing/2017/model3d" xmlns:o="urn:schemas-microsoft-com:office:office" xmlns:oel="http://schemas.microsoft.com/office/2019/extlst" xmlns:r="http://schemas.openxmlformats.org/officeDocument/2006/relationships" xmlns:m="http://schemas.openxmlformats.org/officeDocument/2006/math" xmlns:v="urn:schemas-microsoft-com:vml" xmlns:wp14="http://schemas.microsoft.com/office/word/2010/wordprocessingDrawing" xmlns:wp="http://schemas.openxmlformats.org/drawingml/2006/wordprocessingDrawing" xmlns:w10="urn:schemas-microsoft-com:office:word" xmlns:w="http://schemas.openxmlformats.org/wordprocessingml/2006/main" xmlns:w14="http://schemas.microsoft.com/office/word/2010/wordml" xmlns:w15="http://schemas.microsoft.com/office/word/2012/wordml" xmlns:w16cex="http://schemas.microsoft.com/office/word/2018/wordml/cex" xmlns:w16cid="http://schemas.microsoft.com/office/word/2016/wordml/cid" xmlns:w16="http://schemas.microsoft.com/office/word/2018/wordml" xmlns:w16sdtdh="http://schemas.microsoft.com/office/word/2020/wordml/sdtdatahash" xmlns:w16se="http://schemas.microsoft.com/office/word/2015/wordml/symex" xmlns:wpg="http://schemas.microsoft.com/office/word/2010/wordprocessingGroup" xmlns:wpi="http://schemas.microsoft.com/office/word/2010/wordprocessingInk" xmlns:wne="http://schemas.microsoft.com/office/word/2006/wordml" xmlns:wps="http://schemas.microsoft.com/office/word/2010/wordprocessingShape" mc:Ignorable="w14 w15 w16se w16cid w16 w16cex w16sdtdh wp14">
+<w:document xmlns:wpc="http://schemas.microsoft.com/office/word/2010/wordprocessingCanvas" xmlns:cx="http://schemas.microsoft.com/office/drawing/2014/chartex" xmlns:cx1="http://schemas.microsoft.com/office/drawing/2015/9/8/chartex" xmlns:cx2="http://schemas.microsoft.com/office/drawing/2015/10/21/chartex" xmlns:cx3="http://schemas.microsoft.com/office/drawing/2016/5/9/chartex" xmlns:cx4="http://schemas.microsoft.com/office/drawing/2016/5/10/chartex" xmlns:cx5="http://schemas.microsoft.com/office/drawing/2016/5/11/chartex" xmlns:cx6="http://schemas.microsoft.com/office/drawing/2016/5/12/chartex" xmlns:cx7="http://schemas.microsoft.com/office/drawing/2016/5/13/chartex" xmlns:cx8="http://schemas.microsoft.com/office/drawing/2016/5/14/chartex" xmlns:mc="http://schemas.openxmlformats.org/markup-compatibility/2006" xmlns:aink="http://schemas.microsoft.com/office/drawing/2016/ink" xmlns:am3d="http://schemas.microsoft.com/office/drawing/2017/model3d" xmlns:o="urn:schemas-microsoft-com:office:office" xmlns:oel="http://schemas.microsoft.com/office/2019/extlst" xmlns:r="http://schemas.openxmlformats.org/officeDocument/2006/relationships" xmlns:m="http://schemas.openxmlformats.org/officeDocument/2006/math" xmlns:v="urn:schemas-microsoft-com:vml" xmlns:wp14="http://schemas.microsoft.com/office/word/2010/wordprocessingDrawing" xmlns:wp="http://schemas.openxmlformats.org/drawingml/2006/wordprocessingDrawing" xmlns:w10="urn:schemas-microsoft-com:office:word" xmlns:w="http://schemas.openxmlformats.org/wordprocessingml/2006/main" xmlns:w14="http://schemas.microsoft.com/office/word/2010/wordml" xmlns:w15="http://schemas.microsoft.com/office/word/2012/wordml" xmlns:w16cex="http://schemas.microsoft.com/office/word/2018/wordml/cex" xmlns:w16cid="http://schemas.microsoft.com/office/word/2016/wordml/cid" xmlns:w16="http://schemas.microsoft.com/office/word/2018/wordml" xmlns:w16du="http://schemas.microsoft.com/office/word/2023/wordml/word16du" xmlns:w16sdtdh="http://schemas.microsoft.com/office/word/2020/wordml/sdtdatahash" xmlns:w16se="http://schemas.microsoft.com/office/word/2015/wordml/symex" xmlns:wpg="http://schemas.microsoft.com/office/word/2010/wordprocessingGroup" xmlns:wpi="http://schemas.microsoft.com/office/word/2010/wordprocessingInk" xmlns:wne="http://schemas.microsoft.com/office/word/2006/wordml" xmlns:wps="http://schemas.microsoft.com/office/word/2010/wordprocessingShape" mc:Ignorable="w14 w15 w16se w16cid w16 w16cex w16sdtdh w16du wp14">
   <w:body>
     <w:p>
       <w:pPr>
@@ -380,7 +380,7 @@
           <w:szCs w:val="26"/>
           <w:u w:val="none"/>
         </w:rPr>
-        <w:t>0</w:t>
+        <w:t>7</w:t>
       </w:r>
       <w:r>
         <w:rPr>
@@ -621,7 +621,21 @@
           <w:rFonts w:cstheme="minorHAnsi"/>
           <w:szCs w:val="28"/>
         </w:rPr>
-        <w:t xml:space="preserve">Install JDK 11: </w:t>
+        <w:t xml:space="preserve">Install JDK </w:t>
+      </w:r>
+      <w:r>
+        <w:rPr>
+          <w:rFonts w:cstheme="minorHAnsi"/>
+          <w:szCs w:val="28"/>
+        </w:rPr>
+        <w:t>2</w:t>
+      </w:r>
+      <w:r>
+        <w:rPr>
+          <w:rFonts w:cstheme="minorHAnsi"/>
+          <w:szCs w:val="28"/>
+        </w:rPr>
+        <w:t xml:space="preserve">1: </w:t>
       </w:r>
     </w:p>
     <w:p>
@@ -635,15 +649,17 @@
           <w:szCs w:val="26"/>
         </w:rPr>
       </w:pPr>
-      <w:r>
-        <w:rPr>
-          <w:rFonts w:cstheme="minorHAnsi"/>
-          <w:color w:val="2F5496" w:themeColor="accent1" w:themeShade="BF"/>
-          <w:sz w:val="26"/>
-          <w:szCs w:val="26"/>
-        </w:rPr>
-        <w:t>https://www.oracle.com/java/technologies/javase/jdk11-archive-downloads.html</w:t>
-      </w:r>
+      <w:hyperlink r:id="rId7" w:history="1">
+        <w:r>
+          <w:rPr>
+            <w:rStyle w:val="Hyperlink"/>
+            <w:rFonts w:cstheme="minorHAnsi"/>
+            <w:sz w:val="26"/>
+            <w:szCs w:val="26"/>
+          </w:rPr>
+          <w:t>https://www.oracle.com/java/technologies/downloads/#java21</w:t>
+        </w:r>
+      </w:hyperlink>
     </w:p>
     <w:p>
       <w:pPr>
@@ -729,7 +745,25 @@
           <w:sz w:val="26"/>
           <w:szCs w:val="26"/>
         </w:rPr>
-        <w:t>export JAVA_HOME=/Library/Java/JavaVirtualMachines/jdk-11.jdk/Contents/Home/</w:t>
+        <w:t>export JAVA_HOME=/Library/Java/JavaVirtualMachines/jdk-</w:t>
+      </w:r>
+      <w:r>
+        <w:rPr>
+          <w:rFonts w:cstheme="minorHAnsi"/>
+          <w:color w:val="2F5496" w:themeColor="accent1" w:themeShade="BF"/>
+          <w:sz w:val="26"/>
+          <w:szCs w:val="26"/>
+        </w:rPr>
+        <w:t>2</w:t>
+      </w:r>
+      <w:r>
+        <w:rPr>
+          <w:rFonts w:cstheme="minorHAnsi"/>
+          <w:color w:val="2F5496" w:themeColor="accent1" w:themeShade="BF"/>
+          <w:sz w:val="26"/>
+          <w:szCs w:val="26"/>
+        </w:rPr>
+        <w:t>1.jdk/Contents/Home/</w:t>
       </w:r>
     </w:p>
     <w:p>
@@ -1116,7 +1150,23 @@
           <w:sz w:val="26"/>
           <w:szCs w:val="26"/>
         </w:rPr>
-        <w:t>dmeap02d.ncifcrf.gov:7738/hpc-server</w:t>
+        <w:t>dmeap0</w:t>
+      </w:r>
+      <w:r>
+        <w:rPr>
+          <w:color w:val="2F5496" w:themeColor="accent1" w:themeShade="BF"/>
+          <w:sz w:val="26"/>
+          <w:szCs w:val="26"/>
+        </w:rPr>
+        <w:t>1</w:t>
+      </w:r>
+      <w:r>
+        <w:rPr>
+          <w:color w:val="2F5496" w:themeColor="accent1" w:themeShade="BF"/>
+          <w:sz w:val="26"/>
+          <w:szCs w:val="26"/>
+        </w:rPr>
+        <w:t>d.ncifcrf.gov:7738/hpc-server</w:t>
       </w:r>
     </w:p>
     <w:p>
@@ -1235,7 +1285,7 @@
       <w:r>
         <w:br/>
       </w:r>
-      <w:hyperlink r:id="rId7" w:history="1">
+      <w:hyperlink r:id="rId8" w:history="1">
         <w:r>
           <w:rPr>
             <w:rStyle w:val="Hyperlink"/>
@@ -3332,6 +3382,7 @@
           <w:szCs w:val="26"/>
           <w:shd w:val="clear" w:color="auto" w:fill="FFFFFF"/>
         </w:rPr>
+        <w:lastRenderedPageBreak/>
         <w:t>-Djavax.net.ssl.trustStore=</w:t>
       </w:r>
       <w:r>
@@ -3437,6 +3488,24 @@
           <w:szCs w:val="26"/>
         </w:rPr>
         <w:t>"</w:t>
+      </w:r>
+      <w:r>
+        <w:rPr>
+          <w:color w:val="2F5496" w:themeColor="accent1" w:themeShade="BF"/>
+          <w:sz w:val="26"/>
+          <w:szCs w:val="26"/>
+          <w:shd w:val="clear" w:color="auto" w:fill="FFFFFF"/>
+        </w:rPr>
+        <w:t xml:space="preserve"> </w:t>
+      </w:r>
+      <w:r>
+        <w:rPr>
+          <w:color w:val="2F5496" w:themeColor="accent1" w:themeShade="BF"/>
+          <w:sz w:val="26"/>
+          <w:szCs w:val="26"/>
+          <w:shd w:val="clear" w:color="auto" w:fill="FFFFFF"/>
+        </w:rPr>
+        <w:t>--add-opens java.base/java.net=ALL-UNNAMED</w:t>
       </w:r>
     </w:p>
     <w:p>
@@ -3448,7 +3517,6 @@
         </w:numPr>
       </w:pPr>
       <w:r>
-        <w:lastRenderedPageBreak/>
         <w:t>Select hpc-web and hpc-ws-rs-impl (hpc-server) and click Add&gt;</w:t>
       </w:r>
     </w:p>
@@ -3627,7 +3695,7 @@
           <w:szCs w:val="26"/>
         </w:rPr>
       </w:pPr>
-      <w:hyperlink r:id="rId8" w:history="1">
+      <w:hyperlink r:id="rId9" w:history="1">
         <w:r>
           <w:rPr>
             <w:rStyle w:val="Hyperlink"/>
@@ -3721,7 +3789,7 @@
 </file>
 
 <file path=word/endnotes.xml><?xml version="1.0" encoding="utf-8"?>
-<w:endnotes xmlns:wpc="http://schemas.microsoft.com/office/word/2010/wordprocessingCanvas" xmlns:cx="http://schemas.microsoft.com/office/drawing/2014/chartex" xmlns:cx1="http://schemas.microsoft.com/office/drawing/2015/9/8/chartex" xmlns:cx2="http://schemas.microsoft.com/office/drawing/2015/10/21/chartex" xmlns:cx3="http://schemas.microsoft.com/office/drawing/2016/5/9/chartex" xmlns:cx4="http://schemas.microsoft.com/office/drawing/2016/5/10/chartex" xmlns:cx5="http://schemas.microsoft.com/office/drawing/2016/5/11/chartex" xmlns:cx6="http://schemas.microsoft.com/office/drawing/2016/5/12/chartex" xmlns:cx7="http://schemas.microsoft.com/office/drawing/2016/5/13/chartex" xmlns:cx8="http://schemas.microsoft.com/office/drawing/2016/5/14/chartex" xmlns:mc="http://schemas.openxmlformats.org/markup-compatibility/2006" xmlns:aink="http://schemas.microsoft.com/office/drawing/2016/ink" xmlns:am3d="http://schemas.microsoft.com/office/drawing/2017/model3d" xmlns:o="urn:schemas-microsoft-com:office:office" xmlns:oel="http://schemas.microsoft.com/office/2019/extlst" xmlns:r="http://schemas.openxmlformats.org/officeDocument/2006/relationships" xmlns:m="http://schemas.openxmlformats.org/officeDocument/2006/math" xmlns:v="urn:schemas-microsoft-com:vml" xmlns:wp14="http://schemas.microsoft.com/office/word/2010/wordprocessingDrawing" xmlns:wp="http://schemas.openxmlformats.org/drawingml/2006/wordprocessingDrawing" xmlns:w10="urn:schemas-microsoft-com:office:word" xmlns:w="http://schemas.openxmlformats.org/wordprocessingml/2006/main" xmlns:w14="http://schemas.microsoft.com/office/word/2010/wordml" xmlns:w15="http://schemas.microsoft.com/office/word/2012/wordml" xmlns:w16cex="http://schemas.microsoft.com/office/word/2018/wordml/cex" xmlns:w16cid="http://schemas.microsoft.com/office/word/2016/wordml/cid" xmlns:w16="http://schemas.microsoft.com/office/word/2018/wordml" xmlns:w16sdtdh="http://schemas.microsoft.com/office/word/2020/wordml/sdtdatahash" xmlns:w16se="http://schemas.microsoft.com/office/word/2015/wordml/symex" xmlns:wpg="http://schemas.microsoft.com/office/word/2010/wordprocessingGroup" xmlns:wpi="http://schemas.microsoft.com/office/word/2010/wordprocessingInk" xmlns:wne="http://schemas.microsoft.com/office/word/2006/wordml" xmlns:wps="http://schemas.microsoft.com/office/word/2010/wordprocessingShape" mc:Ignorable="w14 w15 w16se w16cid w16 w16cex w16sdtdh wp14">
+<w:endnotes xmlns:wpc="http://schemas.microsoft.com/office/word/2010/wordprocessingCanvas" xmlns:cx="http://schemas.microsoft.com/office/drawing/2014/chartex" xmlns:cx1="http://schemas.microsoft.com/office/drawing/2015/9/8/chartex" xmlns:cx2="http://schemas.microsoft.com/office/drawing/2015/10/21/chartex" xmlns:cx3="http://schemas.microsoft.com/office/drawing/2016/5/9/chartex" xmlns:cx4="http://schemas.microsoft.com/office/drawing/2016/5/10/chartex" xmlns:cx5="http://schemas.microsoft.com/office/drawing/2016/5/11/chartex" xmlns:cx6="http://schemas.microsoft.com/office/drawing/2016/5/12/chartex" xmlns:cx7="http://schemas.microsoft.com/office/drawing/2016/5/13/chartex" xmlns:cx8="http://schemas.microsoft.com/office/drawing/2016/5/14/chartex" xmlns:mc="http://schemas.openxmlformats.org/markup-compatibility/2006" xmlns:aink="http://schemas.microsoft.com/office/drawing/2016/ink" xmlns:am3d="http://schemas.microsoft.com/office/drawing/2017/model3d" xmlns:o="urn:schemas-microsoft-com:office:office" xmlns:oel="http://schemas.microsoft.com/office/2019/extlst" xmlns:r="http://schemas.openxmlformats.org/officeDocument/2006/relationships" xmlns:m="http://schemas.openxmlformats.org/officeDocument/2006/math" xmlns:v="urn:schemas-microsoft-com:vml" xmlns:wp14="http://schemas.microsoft.com/office/word/2010/wordprocessingDrawing" xmlns:wp="http://schemas.openxmlformats.org/drawingml/2006/wordprocessingDrawing" xmlns:w10="urn:schemas-microsoft-com:office:word" xmlns:w="http://schemas.openxmlformats.org/wordprocessingml/2006/main" xmlns:w14="http://schemas.microsoft.com/office/word/2010/wordml" xmlns:w15="http://schemas.microsoft.com/office/word/2012/wordml" xmlns:w16cex="http://schemas.microsoft.com/office/word/2018/wordml/cex" xmlns:w16cid="http://schemas.microsoft.com/office/word/2016/wordml/cid" xmlns:w16="http://schemas.microsoft.com/office/word/2018/wordml" xmlns:w16du="http://schemas.microsoft.com/office/word/2023/wordml/word16du" xmlns:w16sdtdh="http://schemas.microsoft.com/office/word/2020/wordml/sdtdatahash" xmlns:w16se="http://schemas.microsoft.com/office/word/2015/wordml/symex" xmlns:wpg="http://schemas.microsoft.com/office/word/2010/wordprocessingGroup" xmlns:wpi="http://schemas.microsoft.com/office/word/2010/wordprocessingInk" xmlns:wne="http://schemas.microsoft.com/office/word/2006/wordml" xmlns:wps="http://schemas.microsoft.com/office/word/2010/wordprocessingShape" mc:Ignorable="w14 w15 w16se w16cid w16 w16cex w16sdtdh w16du wp14">
   <w:endnote w:type="separator" w:id="-1">
     <w:p>
       <w:r>
@@ -3743,7 +3811,7 @@
 </file>
 
 <file path=word/footnotes.xml><?xml version="1.0" encoding="utf-8"?>
-<w:footnotes xmlns:wpc="http://schemas.microsoft.com/office/word/2010/wordprocessingCanvas" xmlns:cx="http://schemas.microsoft.com/office/drawing/2014/chartex" xmlns:cx1="http://schemas.microsoft.com/office/drawing/2015/9/8/chartex" xmlns:cx2="http://schemas.microsoft.com/office/drawing/2015/10/21/chartex" xmlns:cx3="http://schemas.microsoft.com/office/drawing/2016/5/9/chartex" xmlns:cx4="http://schemas.microsoft.com/office/drawing/2016/5/10/chartex" xmlns:cx5="http://schemas.microsoft.com/office/drawing/2016/5/11/chartex" xmlns:cx6="http://schemas.microsoft.com/office/drawing/2016/5/12/chartex" xmlns:cx7="http://schemas.microsoft.com/office/drawing/2016/5/13/chartex" xmlns:cx8="http://schemas.microsoft.com/office/drawing/2016/5/14/chartex" xmlns:mc="http://schemas.openxmlformats.org/markup-compatibility/2006" xmlns:aink="http://schemas.microsoft.com/office/drawing/2016/ink" xmlns:am3d="http://schemas.microsoft.com/office/drawing/2017/model3d" xmlns:o="urn:schemas-microsoft-com:office:office" xmlns:oel="http://schemas.microsoft.com/office/2019/extlst" xmlns:r="http://schemas.openxmlformats.org/officeDocument/2006/relationships" xmlns:m="http://schemas.openxmlformats.org/officeDocument/2006/math" xmlns:v="urn:schemas-microsoft-com:vml" xmlns:wp14="http://schemas.microsoft.com/office/word/2010/wordprocessingDrawing" xmlns:wp="http://schemas.openxmlformats.org/drawingml/2006/wordprocessingDrawing" xmlns:w10="urn:schemas-microsoft-com:office:word" xmlns:w="http://schemas.openxmlformats.org/wordprocessingml/2006/main" xmlns:w14="http://schemas.microsoft.com/office/word/2010/wordml" xmlns:w15="http://schemas.microsoft.com/office/word/2012/wordml" xmlns:w16cex="http://schemas.microsoft.com/office/word/2018/wordml/cex" xmlns:w16cid="http://schemas.microsoft.com/office/word/2016/wordml/cid" xmlns:w16="http://schemas.microsoft.com/office/word/2018/wordml" xmlns:w16sdtdh="http://schemas.microsoft.com/office/word/2020/wordml/sdtdatahash" xmlns:w16se="http://schemas.microsoft.com/office/word/2015/wordml/symex" xmlns:wpg="http://schemas.microsoft.com/office/word/2010/wordprocessingGroup" xmlns:wpi="http://schemas.microsoft.com/office/word/2010/wordprocessingInk" xmlns:wne="http://schemas.microsoft.com/office/word/2006/wordml" xmlns:wps="http://schemas.microsoft.com/office/word/2010/wordprocessingShape" mc:Ignorable="w14 w15 w16se w16cid w16 w16cex w16sdtdh wp14">
+<w:footnotes xmlns:wpc="http://schemas.microsoft.com/office/word/2010/wordprocessingCanvas" xmlns:cx="http://schemas.microsoft.com/office/drawing/2014/chartex" xmlns:cx1="http://schemas.microsoft.com/office/drawing/2015/9/8/chartex" xmlns:cx2="http://schemas.microsoft.com/office/drawing/2015/10/21/chartex" xmlns:cx3="http://schemas.microsoft.com/office/drawing/2016/5/9/chartex" xmlns:cx4="http://schemas.microsoft.com/office/drawing/2016/5/10/chartex" xmlns:cx5="http://schemas.microsoft.com/office/drawing/2016/5/11/chartex" xmlns:cx6="http://schemas.microsoft.com/office/drawing/2016/5/12/chartex" xmlns:cx7="http://schemas.microsoft.com/office/drawing/2016/5/13/chartex" xmlns:cx8="http://schemas.microsoft.com/office/drawing/2016/5/14/chartex" xmlns:mc="http://schemas.openxmlformats.org/markup-compatibility/2006" xmlns:aink="http://schemas.microsoft.com/office/drawing/2016/ink" xmlns:am3d="http://schemas.microsoft.com/office/drawing/2017/model3d" xmlns:o="urn:schemas-microsoft-com:office:office" xmlns:oel="http://schemas.microsoft.com/office/2019/extlst" xmlns:r="http://schemas.openxmlformats.org/officeDocument/2006/relationships" xmlns:m="http://schemas.openxmlformats.org/officeDocument/2006/math" xmlns:v="urn:schemas-microsoft-com:vml" xmlns:wp14="http://schemas.microsoft.com/office/word/2010/wordprocessingDrawing" xmlns:wp="http://schemas.openxmlformats.org/drawingml/2006/wordprocessingDrawing" xmlns:w10="urn:schemas-microsoft-com:office:word" xmlns:w="http://schemas.openxmlformats.org/wordprocessingml/2006/main" xmlns:w14="http://schemas.microsoft.com/office/word/2010/wordml" xmlns:w15="http://schemas.microsoft.com/office/word/2012/wordml" xmlns:w16cex="http://schemas.microsoft.com/office/word/2018/wordml/cex" xmlns:w16cid="http://schemas.microsoft.com/office/word/2016/wordml/cid" xmlns:w16="http://schemas.microsoft.com/office/word/2018/wordml" xmlns:w16du="http://schemas.microsoft.com/office/word/2023/wordml/word16du" xmlns:w16sdtdh="http://schemas.microsoft.com/office/word/2020/wordml/sdtdatahash" xmlns:w16se="http://schemas.microsoft.com/office/word/2015/wordml/symex" xmlns:wpg="http://schemas.microsoft.com/office/word/2010/wordprocessingGroup" xmlns:wpi="http://schemas.microsoft.com/office/word/2010/wordprocessingInk" xmlns:wne="http://schemas.microsoft.com/office/word/2006/wordml" xmlns:wps="http://schemas.microsoft.com/office/word/2010/wordprocessingShape" mc:Ignorable="w14 w15 w16se w16cid w16 w16cex w16sdtdh w16du wp14">
   <w:footnote w:type="separator" w:id="-1">
     <w:p>
       <w:r>
@@ -3921,7 +3989,7 @@
 </file>
 
 <file path=word/numbering.xml><?xml version="1.0" encoding="utf-8"?>
-<w:numbering xmlns:wpc="http://schemas.microsoft.com/office/word/2010/wordprocessingCanvas" xmlns:cx="http://schemas.microsoft.com/office/drawing/2014/chartex" xmlns:cx1="http://schemas.microsoft.com/office/drawing/2015/9/8/chartex" xmlns:cx2="http://schemas.microsoft.com/office/drawing/2015/10/21/chartex" xmlns:cx3="http://schemas.microsoft.com/office/drawing/2016/5/9/chartex" xmlns:cx4="http://schemas.microsoft.com/office/drawing/2016/5/10/chartex" xmlns:cx5="http://schemas.microsoft.com/office/drawing/2016/5/11/chartex" xmlns:cx6="http://schemas.microsoft.com/office/drawing/2016/5/12/chartex" xmlns:cx7="http://schemas.microsoft.com/office/drawing/2016/5/13/chartex" xmlns:cx8="http://schemas.microsoft.com/office/drawing/2016/5/14/chartex" xmlns:mc="http://schemas.openxmlformats.org/markup-compatibility/2006" xmlns:aink="http://schemas.microsoft.com/office/drawing/2016/ink" xmlns:am3d="http://schemas.microsoft.com/office/drawing/2017/model3d" xmlns:o="urn:schemas-microsoft-com:office:office" xmlns:oel="http://schemas.microsoft.com/office/2019/extlst" xmlns:r="http://schemas.openxmlformats.org/officeDocument/2006/relationships" xmlns:m="http://schemas.openxmlformats.org/officeDocument/2006/math" xmlns:v="urn:schemas-microsoft-com:vml" xmlns:wp14="http://schemas.microsoft.com/office/word/2010/wordprocessingDrawing" xmlns:wp="http://schemas.openxmlformats.org/drawingml/2006/wordprocessingDrawing" xmlns:w10="urn:schemas-microsoft-com:office:word" xmlns:w="http://schemas.openxmlformats.org/wordprocessingml/2006/main" xmlns:w14="http://schemas.microsoft.com/office/word/2010/wordml" xmlns:w15="http://schemas.microsoft.com/office/word/2012/wordml" xmlns:w16cex="http://schemas.microsoft.com/office/word/2018/wordml/cex" xmlns:w16cid="http://schemas.microsoft.com/office/word/2016/wordml/cid" xmlns:w16="http://schemas.microsoft.com/office/word/2018/wordml" xmlns:w16sdtdh="http://schemas.microsoft.com/office/word/2020/wordml/sdtdatahash" xmlns:w16se="http://schemas.microsoft.com/office/word/2015/wordml/symex" xmlns:wpg="http://schemas.microsoft.com/office/word/2010/wordprocessingGroup" xmlns:wpi="http://schemas.microsoft.com/office/word/2010/wordprocessingInk" xmlns:wne="http://schemas.microsoft.com/office/word/2006/wordml" xmlns:wps="http://schemas.microsoft.com/office/word/2010/wordprocessingShape" mc:Ignorable="w14 w15 w16se w16cid w16 w16cex w16sdtdh wp14">
+<w:numbering xmlns:wpc="http://schemas.microsoft.com/office/word/2010/wordprocessingCanvas" xmlns:cx="http://schemas.microsoft.com/office/drawing/2014/chartex" xmlns:cx1="http://schemas.microsoft.com/office/drawing/2015/9/8/chartex" xmlns:cx2="http://schemas.microsoft.com/office/drawing/2015/10/21/chartex" xmlns:cx3="http://schemas.microsoft.com/office/drawing/2016/5/9/chartex" xmlns:cx4="http://schemas.microsoft.com/office/drawing/2016/5/10/chartex" xmlns:cx5="http://schemas.microsoft.com/office/drawing/2016/5/11/chartex" xmlns:cx6="http://schemas.microsoft.com/office/drawing/2016/5/12/chartex" xmlns:cx7="http://schemas.microsoft.com/office/drawing/2016/5/13/chartex" xmlns:cx8="http://schemas.microsoft.com/office/drawing/2016/5/14/chartex" xmlns:mc="http://schemas.openxmlformats.org/markup-compatibility/2006" xmlns:aink="http://schemas.microsoft.com/office/drawing/2016/ink" xmlns:am3d="http://schemas.microsoft.com/office/drawing/2017/model3d" xmlns:o="urn:schemas-microsoft-com:office:office" xmlns:oel="http://schemas.microsoft.com/office/2019/extlst" xmlns:r="http://schemas.openxmlformats.org/officeDocument/2006/relationships" xmlns:m="http://schemas.openxmlformats.org/officeDocument/2006/math" xmlns:v="urn:schemas-microsoft-com:vml" xmlns:wp14="http://schemas.microsoft.com/office/word/2010/wordprocessingDrawing" xmlns:wp="http://schemas.openxmlformats.org/drawingml/2006/wordprocessingDrawing" xmlns:w10="urn:schemas-microsoft-com:office:word" xmlns:w="http://schemas.openxmlformats.org/wordprocessingml/2006/main" xmlns:w14="http://schemas.microsoft.com/office/word/2010/wordml" xmlns:w15="http://schemas.microsoft.com/office/word/2012/wordml" xmlns:w16cex="http://schemas.microsoft.com/office/word/2018/wordml/cex" xmlns:w16cid="http://schemas.microsoft.com/office/word/2016/wordml/cid" xmlns:w16="http://schemas.microsoft.com/office/word/2018/wordml" xmlns:w16du="http://schemas.microsoft.com/office/word/2023/wordml/word16du" xmlns:w16sdtdh="http://schemas.microsoft.com/office/word/2020/wordml/sdtdatahash" xmlns:w16se="http://schemas.microsoft.com/office/word/2015/wordml/symex" xmlns:wpg="http://schemas.microsoft.com/office/word/2010/wordprocessingGroup" xmlns:wpi="http://schemas.microsoft.com/office/word/2010/wordprocessingInk" xmlns:wne="http://schemas.microsoft.com/office/word/2006/wordml" xmlns:wps="http://schemas.microsoft.com/office/word/2010/wordprocessingShape" mc:Ignorable="w14 w15 w16se w16cid w16 w16cex w16sdtdh w16du wp14">
   <w:abstractNum w:abstractNumId="0" w15:restartNumberingAfterBreak="0">
     <w:nsid w:val="04F37E2D"/>
     <w:multiLevelType w:val="hybridMultilevel"/>
@@ -8211,7 +8279,7 @@
 </file>
 
 <file path=word/styles.xml><?xml version="1.0" encoding="utf-8"?>
-<w:styles xmlns:mc="http://schemas.openxmlformats.org/markup-compatibility/2006" xmlns:r="http://schemas.openxmlformats.org/officeDocument/2006/relationships" xmlns:w="http://schemas.openxmlformats.org/wordprocessingml/2006/main" xmlns:w14="http://schemas.microsoft.com/office/word/2010/wordml" xmlns:w15="http://schemas.microsoft.com/office/word/2012/wordml" xmlns:w16cex="http://schemas.microsoft.com/office/word/2018/wordml/cex" xmlns:w16cid="http://schemas.microsoft.com/office/word/2016/wordml/cid" xmlns:w16="http://schemas.microsoft.com/office/word/2018/wordml" xmlns:w16sdtdh="http://schemas.microsoft.com/office/word/2020/wordml/sdtdatahash" xmlns:w16se="http://schemas.microsoft.com/office/word/2015/wordml/symex" mc:Ignorable="w14 w15 w16se w16cid w16 w16cex w16sdtdh">
+<w:styles xmlns:mc="http://schemas.openxmlformats.org/markup-compatibility/2006" xmlns:r="http://schemas.openxmlformats.org/officeDocument/2006/relationships" xmlns:w="http://schemas.openxmlformats.org/wordprocessingml/2006/main" xmlns:w14="http://schemas.microsoft.com/office/word/2010/wordml" xmlns:w15="http://schemas.microsoft.com/office/word/2012/wordml" xmlns:w16cex="http://schemas.microsoft.com/office/word/2018/wordml/cex" xmlns:w16cid="http://schemas.microsoft.com/office/word/2016/wordml/cid" xmlns:w16="http://schemas.microsoft.com/office/word/2018/wordml" xmlns:w16du="http://schemas.microsoft.com/office/word/2023/wordml/word16du" xmlns:w16sdtdh="http://schemas.microsoft.com/office/word/2020/wordml/sdtdatahash" xmlns:w16se="http://schemas.microsoft.com/office/word/2015/wordml/symex" mc:Ignorable="w14 w15 w16se w16cid w16 w16cex w16sdtdh w16du">
   <w:docDefaults>
     <w:rPrDefault>
       <w:rPr>
@@ -8632,7 +8700,6 @@
   <w:style w:type="character" w:default="1" w:styleId="DefaultParagraphFont">
     <w:name w:val="Default Paragraph Font"/>
     <w:uiPriority w:val="1"/>
-    <w:semiHidden/>
     <w:unhideWhenUsed/>
   </w:style>
   <w:style w:type="table" w:default="1" w:styleId="TableNormal">

</xml_diff>

<commit_message>
Updating docs to reflect changes for Tomcat 10.
</commit_message>
<xml_diff>
--- a/doc/development/DME Development Instructions.docx
+++ b/doc/development/DME Development Instructions.docx
@@ -380,7 +380,7 @@
           <w:szCs w:val="26"/>
           <w:u w:val="none"/>
         </w:rPr>
-        <w:t>7</w:t>
+        <w:t>9</w:t>
       </w:r>
       <w:r>
         <w:rPr>
@@ -649,7 +649,7 @@
           <w:szCs w:val="26"/>
         </w:rPr>
       </w:pPr>
-      <w:hyperlink r:id="rId7" w:history="1">
+      <w:hyperlink r:id="rId7" w:anchor="java21" w:history="1">
         <w:r>
           <w:rPr>
             <w:rStyle w:val="Hyperlink"/>
@@ -1273,14 +1273,15 @@
     <w:p>
       <w:pPr>
         <w:ind w:left="720"/>
-        <w:rPr>
-          <w:color w:val="2F5496" w:themeColor="accent1" w:themeShade="BF"/>
-          <w:sz w:val="26"/>
-          <w:szCs w:val="26"/>
-        </w:rPr>
-      </w:pPr>
-      <w:r>
-        <w:t>Install Apache Tomcat 9.x:</w:t>
+      </w:pPr>
+      <w:r>
+        <w:t xml:space="preserve">Install Apache Tomcat </w:t>
+      </w:r>
+      <w:r>
+        <w:t>10.1</w:t>
+      </w:r>
+      <w:r>
+        <w:t>.x:</w:t>
       </w:r>
       <w:r>
         <w:br/>
@@ -1289,35 +1290,39 @@
         <w:r>
           <w:rPr>
             <w:rStyle w:val="Hyperlink"/>
-            <w:color w:val="034990" w:themeColor="hyperlink" w:themeShade="BF"/>
-            <w:sz w:val="26"/>
-            <w:szCs w:val="26"/>
           </w:rPr>
-          <w:t>https://tomcat.apache.org/download-90.cgi</w:t>
+          <w:t>https://tomcat.apache.org/download-10.cgi</w:t>
         </w:r>
       </w:hyperlink>
     </w:p>
     <w:p>
       <w:pPr>
+        <w:rPr>
+          <w:color w:val="2F5496" w:themeColor="accent1" w:themeShade="BF"/>
+          <w:sz w:val="26"/>
+          <w:szCs w:val="26"/>
+        </w:rPr>
+      </w:pPr>
+      <w:r>
+        <w:rPr>
+          <w:color w:val="2F5496" w:themeColor="accent1" w:themeShade="BF"/>
+          <w:sz w:val="26"/>
+          <w:szCs w:val="26"/>
+        </w:rPr>
+        <w:tab/>
+      </w:r>
+    </w:p>
+    <w:p>
+      <w:pPr>
         <w:ind w:left="720"/>
-        <w:rPr>
-          <w:color w:val="2F5496" w:themeColor="accent1" w:themeShade="BF"/>
-          <w:sz w:val="26"/>
-          <w:szCs w:val="26"/>
-        </w:rPr>
-      </w:pPr>
+      </w:pPr>
+      <w:r>
+        <w:t>Set CATALINA_HOME environment variable accordingly. For e.g.</w:t>
+      </w:r>
     </w:p>
     <w:p>
       <w:pPr>
         <w:ind w:left="720"/>
-      </w:pPr>
-      <w:r>
-        <w:t>Set CATALINA_HOME environment variable accordingly. For e.g.</w:t>
-      </w:r>
-    </w:p>
-    <w:p>
-      <w:pPr>
-        <w:ind w:left="720"/>
         <w:rPr>
           <w:color w:val="2F5496" w:themeColor="accent1" w:themeShade="BF"/>
           <w:sz w:val="26"/>
@@ -1346,15 +1351,23 @@
           <w:sz w:val="26"/>
           <w:szCs w:val="26"/>
         </w:rPr>
-        <w:t>_HOME=/Users/</w:t>
-      </w:r>
-      <w:r>
-        <w:rPr>
-          <w:color w:val="2F5496" w:themeColor="accent1" w:themeShade="BF"/>
-          <w:sz w:val="26"/>
-          <w:szCs w:val="26"/>
-        </w:rPr>
-        <w:t>dinhys/dev</w:t>
+        <w:t>_HOME=/Users</w:t>
+      </w:r>
+      <w:r>
+        <w:rPr>
+          <w:color w:val="2F5496" w:themeColor="accent1" w:themeShade="BF"/>
+          <w:sz w:val="26"/>
+          <w:szCs w:val="26"/>
+        </w:rPr>
+        <w:t>/dinhys</w:t>
+      </w:r>
+      <w:r>
+        <w:rPr>
+          <w:color w:val="2F5496" w:themeColor="accent1" w:themeShade="BF"/>
+          <w:sz w:val="26"/>
+          <w:szCs w:val="26"/>
+        </w:rPr>
+        <w:t>/dev</w:t>
       </w:r>
       <w:r>
         <w:rPr>
@@ -1386,7 +1399,39 @@
           <w:sz w:val="26"/>
           <w:szCs w:val="26"/>
         </w:rPr>
-        <w:t>9.0.84</w:t>
+        <w:t>10</w:t>
+      </w:r>
+      <w:r>
+        <w:rPr>
+          <w:color w:val="2F5496" w:themeColor="accent1" w:themeShade="BF"/>
+          <w:sz w:val="26"/>
+          <w:szCs w:val="26"/>
+        </w:rPr>
+        <w:t>.</w:t>
+      </w:r>
+      <w:r>
+        <w:rPr>
+          <w:color w:val="2F5496" w:themeColor="accent1" w:themeShade="BF"/>
+          <w:sz w:val="26"/>
+          <w:szCs w:val="26"/>
+        </w:rPr>
+        <w:t>1</w:t>
+      </w:r>
+      <w:r>
+        <w:rPr>
+          <w:color w:val="2F5496" w:themeColor="accent1" w:themeShade="BF"/>
+          <w:sz w:val="26"/>
+          <w:szCs w:val="26"/>
+        </w:rPr>
+        <w:t>.</w:t>
+      </w:r>
+      <w:r>
+        <w:rPr>
+          <w:color w:val="2F5496" w:themeColor="accent1" w:themeShade="BF"/>
+          <w:sz w:val="26"/>
+          <w:szCs w:val="26"/>
+        </w:rPr>
+        <w:t>33</w:t>
       </w:r>
     </w:p>
     <w:p>
@@ -2141,44 +2186,169 @@
           <w:sz w:val="26"/>
           <w:szCs w:val="26"/>
         </w:rPr>
-        <w:t>&lt;Connector protocol="</w:t>
-      </w:r>
-      <w:bookmarkStart w:id="1" w:name="_Int_5wnABIZw"/>
-      <w:r>
-        <w:rPr>
-          <w:color w:val="2F5496" w:themeColor="accent1" w:themeShade="BF"/>
-          <w:sz w:val="26"/>
-          <w:szCs w:val="26"/>
-        </w:rPr>
-        <w:t>org.apache</w:t>
-      </w:r>
-      <w:bookmarkEnd w:id="1"/>
-      <w:r>
-        <w:rPr>
-          <w:color w:val="2F5496" w:themeColor="accent1" w:themeShade="BF"/>
-          <w:sz w:val="26"/>
-          <w:szCs w:val="26"/>
-        </w:rPr>
-        <w:t>.</w:t>
-      </w:r>
-      <w:bookmarkStart w:id="2" w:name="_Int_y0AnXLuC"/>
-      <w:r>
-        <w:rPr>
-          <w:color w:val="2F5496" w:themeColor="accent1" w:themeShade="BF"/>
-          <w:sz w:val="26"/>
-          <w:szCs w:val="26"/>
-        </w:rPr>
-        <w:t>coyote.http11.Http</w:t>
-      </w:r>
-      <w:bookmarkEnd w:id="2"/>
-      <w:r>
-        <w:rPr>
-          <w:color w:val="2F5496" w:themeColor="accent1" w:themeShade="BF"/>
-          <w:sz w:val="26"/>
-          <w:szCs w:val="26"/>
-        </w:rPr>
-        <w:t>11NioProtocol" port="7738" maxThreads="200" maxParameterCount="1000" sslEnabledProtocols="TLSv1.2" scheme="https" secure="true" SSLEnabled="true" keystoreFile="${catalina.base}/conf/hpc-server/keystore.jks" keystorePass="changeit" clientAuth="false" sslProtocol="TLS"/&gt;</w:t>
-      </w:r>
+        <w:t>&lt;Connector port="7738"</w:t>
+      </w:r>
+    </w:p>
+    <w:p>
+      <w:pPr>
+        <w:ind w:left="1080"/>
+        <w:rPr>
+          <w:color w:val="2F5496" w:themeColor="accent1" w:themeShade="BF"/>
+          <w:sz w:val="26"/>
+          <w:szCs w:val="26"/>
+        </w:rPr>
+      </w:pPr>
+      <w:r>
+        <w:rPr>
+          <w:color w:val="2F5496" w:themeColor="accent1" w:themeShade="BF"/>
+          <w:sz w:val="26"/>
+          <w:szCs w:val="26"/>
+        </w:rPr>
+        <w:t xml:space="preserve">    protocol="org.apache.coyote.http11.Http11NioProtocol"</w:t>
+      </w:r>
+    </w:p>
+    <w:p>
+      <w:pPr>
+        <w:ind w:left="1080"/>
+        <w:rPr>
+          <w:color w:val="2F5496" w:themeColor="accent1" w:themeShade="BF"/>
+          <w:sz w:val="26"/>
+          <w:szCs w:val="26"/>
+        </w:rPr>
+      </w:pPr>
+      <w:r>
+        <w:rPr>
+          <w:color w:val="2F5496" w:themeColor="accent1" w:themeShade="BF"/>
+          <w:sz w:val="26"/>
+          <w:szCs w:val="26"/>
+        </w:rPr>
+        <w:t xml:space="preserve">    SSLEnabled="true" &gt;</w:t>
+      </w:r>
+    </w:p>
+    <w:p>
+      <w:pPr>
+        <w:ind w:left="1080"/>
+        <w:rPr>
+          <w:color w:val="2F5496" w:themeColor="accent1" w:themeShade="BF"/>
+          <w:sz w:val="26"/>
+          <w:szCs w:val="26"/>
+        </w:rPr>
+      </w:pPr>
+      <w:r>
+        <w:rPr>
+          <w:color w:val="2F5496" w:themeColor="accent1" w:themeShade="BF"/>
+          <w:sz w:val="26"/>
+          <w:szCs w:val="26"/>
+        </w:rPr>
+        <w:tab/>
+        <w:t xml:space="preserve">   &lt;SSLHostConfig protocols="TLSv1.2" &gt;</w:t>
+      </w:r>
+    </w:p>
+    <w:p>
+      <w:pPr>
+        <w:ind w:left="1080"/>
+        <w:rPr>
+          <w:color w:val="2F5496" w:themeColor="accent1" w:themeShade="BF"/>
+          <w:sz w:val="26"/>
+          <w:szCs w:val="26"/>
+        </w:rPr>
+      </w:pPr>
+      <w:r>
+        <w:rPr>
+          <w:color w:val="2F5496" w:themeColor="accent1" w:themeShade="BF"/>
+          <w:sz w:val="26"/>
+          <w:szCs w:val="26"/>
+        </w:rPr>
+        <w:tab/>
+        <w:t xml:space="preserve">        &lt;Certificate certificateKeystoreFile="${catalina.base}/conf/hpc-server/keystore.jks"</w:t>
+      </w:r>
+    </w:p>
+    <w:p>
+      <w:pPr>
+        <w:ind w:left="1080"/>
+        <w:rPr>
+          <w:color w:val="2F5496" w:themeColor="accent1" w:themeShade="BF"/>
+          <w:sz w:val="26"/>
+          <w:szCs w:val="26"/>
+        </w:rPr>
+      </w:pPr>
+      <w:r>
+        <w:rPr>
+          <w:color w:val="2F5496" w:themeColor="accent1" w:themeShade="BF"/>
+          <w:sz w:val="26"/>
+          <w:szCs w:val="26"/>
+        </w:rPr>
+        <w:lastRenderedPageBreak/>
+        <w:tab/>
+        <w:t xml:space="preserve">            certficateKeystorePassword="changeit"&gt;</w:t>
+      </w:r>
+    </w:p>
+    <w:p>
+      <w:pPr>
+        <w:ind w:left="1080"/>
+        <w:rPr>
+          <w:color w:val="2F5496" w:themeColor="accent1" w:themeShade="BF"/>
+          <w:sz w:val="26"/>
+          <w:szCs w:val="26"/>
+        </w:rPr>
+      </w:pPr>
+      <w:r>
+        <w:rPr>
+          <w:color w:val="2F5496" w:themeColor="accent1" w:themeShade="BF"/>
+          <w:sz w:val="26"/>
+          <w:szCs w:val="26"/>
+        </w:rPr>
+        <w:tab/>
+        <w:t xml:space="preserve">        &lt;/Certificate&gt;</w:t>
+      </w:r>
+    </w:p>
+    <w:p>
+      <w:pPr>
+        <w:ind w:left="1080"/>
+        <w:rPr>
+          <w:color w:val="2F5496" w:themeColor="accent1" w:themeShade="BF"/>
+          <w:sz w:val="26"/>
+          <w:szCs w:val="26"/>
+        </w:rPr>
+      </w:pPr>
+      <w:r>
+        <w:rPr>
+          <w:color w:val="2F5496" w:themeColor="accent1" w:themeShade="BF"/>
+          <w:sz w:val="26"/>
+          <w:szCs w:val="26"/>
+        </w:rPr>
+        <w:tab/>
+        <w:t xml:space="preserve">    &lt;/SSLHostConfig&gt;</w:t>
+      </w:r>
+    </w:p>
+    <w:p>
+      <w:pPr>
+        <w:ind w:left="1080"/>
+        <w:rPr>
+          <w:color w:val="2F5496" w:themeColor="accent1" w:themeShade="BF"/>
+          <w:sz w:val="26"/>
+          <w:szCs w:val="26"/>
+        </w:rPr>
+      </w:pPr>
+      <w:r>
+        <w:rPr>
+          <w:color w:val="2F5496" w:themeColor="accent1" w:themeShade="BF"/>
+          <w:sz w:val="26"/>
+          <w:szCs w:val="26"/>
+        </w:rPr>
+        <w:tab/>
+        <w:t xml:space="preserve">&lt;/Connector&gt; </w:t>
+      </w:r>
+    </w:p>
+    <w:p>
+      <w:pPr>
+        <w:ind w:left="1080"/>
+        <w:rPr>
+          <w:color w:val="2F5496" w:themeColor="accent1" w:themeShade="BF"/>
+          <w:sz w:val="26"/>
+          <w:szCs w:val="26"/>
+        </w:rPr>
+      </w:pPr>
     </w:p>
     <w:p>
       <w:pPr>
@@ -2189,7 +2359,6 @@
         </w:numPr>
       </w:pPr>
       <w:r>
-        <w:lastRenderedPageBreak/>
         <w:t>To</w:t>
       </w:r>
       <w:r>
@@ -2933,6 +3102,7 @@
         </w:numPr>
       </w:pPr>
       <w:r>
+        <w:lastRenderedPageBreak/>
         <w:t>Run tomcat and verify</w:t>
       </w:r>
     </w:p>
@@ -3007,7 +3177,6 @@
         <w:ind w:left="1080"/>
       </w:pPr>
       <w:r>
-        <w:lastRenderedPageBreak/>
         <w:t>This is the URL to be used for accessing the services from curl or SOAP-UI.</w:t>
       </w:r>
     </w:p>
@@ -3219,72 +3388,158 @@
           <w:sz w:val="26"/>
           <w:szCs w:val="26"/>
         </w:rPr>
-        <w:t>&lt;Connector protocol="org.apache.coyote.http11.Http11NioProtocol" port="7738" maxThreads="200" maxParameterCount="1000" sslEnabledProtocols="TLSv1.2" scheme="https" secure="true" SSLEnabled="true" keystoreFile="${catalina.base}/conf/hpc-server/keystore.jks" keystorePass="changeit" clientAuth="false" sslProtocol="TLS"/&gt;</w:t>
+        <w:t>&lt;Connector port="7738"</w:t>
       </w:r>
     </w:p>
     <w:p>
       <w:pPr>
         <w:ind w:left="1152"/>
         <w:rPr>
-          <w:sz w:val="26"/>
-          <w:szCs w:val="26"/>
-        </w:rPr>
-      </w:pPr>
-      <w:r>
-        <w:rPr>
-          <w:sz w:val="26"/>
-          <w:szCs w:val="26"/>
-        </w:rPr>
-        <w:t>Also set hpc-web path</w:t>
-      </w:r>
-      <w:r>
-        <w:rPr>
-          <w:sz w:val="26"/>
-          <w:szCs w:val="26"/>
-        </w:rPr>
-        <w:t xml:space="preserve"> and hpc-server path</w:t>
-      </w:r>
-      <w:r>
-        <w:rPr>
-          <w:sz w:val="26"/>
-          <w:szCs w:val="26"/>
-        </w:rPr>
-        <w:t xml:space="preserve"> to “”</w:t>
-      </w:r>
-      <w:r>
-        <w:rPr>
-          <w:sz w:val="26"/>
-          <w:szCs w:val="26"/>
-        </w:rPr>
-        <w:t xml:space="preserve"> and “/hpc-server” respectively:</w:t>
-      </w:r>
-      <w:r>
-        <w:br/>
-      </w:r>
-      <w:r>
-        <w:rPr>
-          <w:color w:val="2F5496" w:themeColor="accent1" w:themeShade="BF"/>
-          <w:sz w:val="26"/>
-          <w:szCs w:val="26"/>
-        </w:rPr>
-        <w:t>&lt;Context docBase="hpc-web" path=""…&gt;</w:t>
+          <w:color w:val="2F5496" w:themeColor="accent1" w:themeShade="BF"/>
+          <w:sz w:val="26"/>
+          <w:szCs w:val="26"/>
+        </w:rPr>
+      </w:pPr>
+      <w:r>
+        <w:rPr>
+          <w:color w:val="2F5496" w:themeColor="accent1" w:themeShade="BF"/>
+          <w:sz w:val="26"/>
+          <w:szCs w:val="26"/>
+        </w:rPr>
+        <w:t xml:space="preserve">    protocol="org.apache.coyote.http11.Http11NioProtocol"</w:t>
       </w:r>
     </w:p>
     <w:p>
       <w:pPr>
         <w:ind w:left="1152"/>
         <w:rPr>
-          <w:sz w:val="26"/>
-          <w:szCs w:val="26"/>
-        </w:rPr>
-      </w:pPr>
-      <w:r>
-        <w:rPr>
-          <w:color w:val="2F5496" w:themeColor="accent1" w:themeShade="BF"/>
-          <w:sz w:val="26"/>
-          <w:szCs w:val="26"/>
-        </w:rPr>
-        <w:t>&lt;Context docBase="hpc-ws-rs-impl" path="/hpc-server"…&gt;</w:t>
+          <w:color w:val="2F5496" w:themeColor="accent1" w:themeShade="BF"/>
+          <w:sz w:val="26"/>
+          <w:szCs w:val="26"/>
+        </w:rPr>
+      </w:pPr>
+      <w:r>
+        <w:rPr>
+          <w:color w:val="2F5496" w:themeColor="accent1" w:themeShade="BF"/>
+          <w:sz w:val="26"/>
+          <w:szCs w:val="26"/>
+        </w:rPr>
+        <w:t xml:space="preserve">    SSLEnabled="true" &gt;</w:t>
+      </w:r>
+    </w:p>
+    <w:p>
+      <w:pPr>
+        <w:ind w:left="1152"/>
+        <w:rPr>
+          <w:color w:val="2F5496" w:themeColor="accent1" w:themeShade="BF"/>
+          <w:sz w:val="26"/>
+          <w:szCs w:val="26"/>
+        </w:rPr>
+      </w:pPr>
+      <w:r>
+        <w:rPr>
+          <w:color w:val="2F5496" w:themeColor="accent1" w:themeShade="BF"/>
+          <w:sz w:val="26"/>
+          <w:szCs w:val="26"/>
+        </w:rPr>
+        <w:tab/>
+        <w:t xml:space="preserve">   &lt;SSLHostConfig protocols="TLSv1.2" &gt;</w:t>
+      </w:r>
+    </w:p>
+    <w:p>
+      <w:pPr>
+        <w:ind w:left="1152"/>
+        <w:rPr>
+          <w:color w:val="2F5496" w:themeColor="accent1" w:themeShade="BF"/>
+          <w:sz w:val="26"/>
+          <w:szCs w:val="26"/>
+        </w:rPr>
+      </w:pPr>
+      <w:r>
+        <w:rPr>
+          <w:color w:val="2F5496" w:themeColor="accent1" w:themeShade="BF"/>
+          <w:sz w:val="26"/>
+          <w:szCs w:val="26"/>
+        </w:rPr>
+        <w:tab/>
+        <w:t xml:space="preserve">        &lt;Certificate certificateKeystoreFile="${catalina.base}/conf/hpc-server/keystore.jks"</w:t>
+      </w:r>
+    </w:p>
+    <w:p>
+      <w:pPr>
+        <w:ind w:left="1152"/>
+        <w:rPr>
+          <w:color w:val="2F5496" w:themeColor="accent1" w:themeShade="BF"/>
+          <w:sz w:val="26"/>
+          <w:szCs w:val="26"/>
+        </w:rPr>
+      </w:pPr>
+      <w:r>
+        <w:rPr>
+          <w:color w:val="2F5496" w:themeColor="accent1" w:themeShade="BF"/>
+          <w:sz w:val="26"/>
+          <w:szCs w:val="26"/>
+        </w:rPr>
+        <w:tab/>
+        <w:t xml:space="preserve">            certficateKeystorePassword="changeit"&gt;</w:t>
+      </w:r>
+    </w:p>
+    <w:p>
+      <w:pPr>
+        <w:ind w:left="1152"/>
+        <w:rPr>
+          <w:color w:val="2F5496" w:themeColor="accent1" w:themeShade="BF"/>
+          <w:sz w:val="26"/>
+          <w:szCs w:val="26"/>
+        </w:rPr>
+      </w:pPr>
+      <w:r>
+        <w:rPr>
+          <w:color w:val="2F5496" w:themeColor="accent1" w:themeShade="BF"/>
+          <w:sz w:val="26"/>
+          <w:szCs w:val="26"/>
+        </w:rPr>
+        <w:tab/>
+        <w:t xml:space="preserve">        &lt;/Certificate&gt;</w:t>
+      </w:r>
+    </w:p>
+    <w:p>
+      <w:pPr>
+        <w:ind w:left="1152"/>
+        <w:rPr>
+          <w:color w:val="2F5496" w:themeColor="accent1" w:themeShade="BF"/>
+          <w:sz w:val="26"/>
+          <w:szCs w:val="26"/>
+        </w:rPr>
+      </w:pPr>
+      <w:r>
+        <w:rPr>
+          <w:color w:val="2F5496" w:themeColor="accent1" w:themeShade="BF"/>
+          <w:sz w:val="26"/>
+          <w:szCs w:val="26"/>
+        </w:rPr>
+        <w:tab/>
+        <w:t xml:space="preserve">    &lt;/SSLHostConfig&gt;</w:t>
+      </w:r>
+    </w:p>
+    <w:p>
+      <w:pPr>
+        <w:ind w:left="1152"/>
+        <w:rPr>
+          <w:color w:val="2F5496" w:themeColor="accent1" w:themeShade="BF"/>
+          <w:sz w:val="26"/>
+          <w:szCs w:val="26"/>
+        </w:rPr>
+      </w:pPr>
+      <w:r>
+        <w:rPr>
+          <w:color w:val="2F5496" w:themeColor="accent1" w:themeShade="BF"/>
+          <w:sz w:val="26"/>
+          <w:szCs w:val="26"/>
+        </w:rPr>
+        <w:lastRenderedPageBreak/>
+        <w:tab/>
+        <w:t xml:space="preserve">&lt;/Connector&gt; </w:t>
       </w:r>
     </w:p>
     <w:p>
@@ -3294,6 +3549,85 @@
           <w:ilvl w:val="0"/>
           <w:numId w:val="39"/>
         </w:numPr>
+        <w:rPr>
+          <w:color w:val="2F5496" w:themeColor="accent1" w:themeShade="BF"/>
+          <w:sz w:val="26"/>
+          <w:szCs w:val="26"/>
+        </w:rPr>
+      </w:pPr>
+    </w:p>
+    <w:p>
+      <w:pPr>
+        <w:ind w:left="1152"/>
+        <w:rPr>
+          <w:sz w:val="26"/>
+          <w:szCs w:val="26"/>
+        </w:rPr>
+      </w:pPr>
+      <w:r>
+        <w:rPr>
+          <w:sz w:val="26"/>
+          <w:szCs w:val="26"/>
+        </w:rPr>
+        <w:t>Also set hpc-web path</w:t>
+      </w:r>
+      <w:r>
+        <w:rPr>
+          <w:sz w:val="26"/>
+          <w:szCs w:val="26"/>
+        </w:rPr>
+        <w:t xml:space="preserve"> and hpc-server path</w:t>
+      </w:r>
+      <w:r>
+        <w:rPr>
+          <w:sz w:val="26"/>
+          <w:szCs w:val="26"/>
+        </w:rPr>
+        <w:t xml:space="preserve"> to “”</w:t>
+      </w:r>
+      <w:r>
+        <w:rPr>
+          <w:sz w:val="26"/>
+          <w:szCs w:val="26"/>
+        </w:rPr>
+        <w:t xml:space="preserve"> and “/hpc-server” respectively:</w:t>
+      </w:r>
+      <w:r>
+        <w:br/>
+      </w:r>
+      <w:r>
+        <w:rPr>
+          <w:color w:val="2F5496" w:themeColor="accent1" w:themeShade="BF"/>
+          <w:sz w:val="26"/>
+          <w:szCs w:val="26"/>
+        </w:rPr>
+        <w:t>&lt;Context docBase="hpc-web" path=""…&gt;</w:t>
+      </w:r>
+    </w:p>
+    <w:p>
+      <w:pPr>
+        <w:ind w:left="1152"/>
+        <w:rPr>
+          <w:sz w:val="26"/>
+          <w:szCs w:val="26"/>
+        </w:rPr>
+      </w:pPr>
+      <w:r>
+        <w:rPr>
+          <w:color w:val="2F5496" w:themeColor="accent1" w:themeShade="BF"/>
+          <w:sz w:val="26"/>
+          <w:szCs w:val="26"/>
+        </w:rPr>
+        <w:t>&lt;Context docBase="hpc-ws-rs-impl" path="/hpc-server"…&gt;</w:t>
+      </w:r>
+    </w:p>
+    <w:p>
+      <w:pPr>
+        <w:pStyle w:val="ListParagraph"/>
+        <w:numPr>
+          <w:ilvl w:val="0"/>
+          <w:numId w:val="39"/>
+        </w:numPr>
       </w:pPr>
       <w:r>
         <w:t>In the Project Explorer, open Servers</w:t>
@@ -3382,7 +3716,6 @@
           <w:szCs w:val="26"/>
           <w:shd w:val="clear" w:color="auto" w:fill="FFFFFF"/>
         </w:rPr>
-        <w:lastRenderedPageBreak/>
         <w:t>-Djavax.net.ssl.trustStore=</w:t>
       </w:r>
       <w:r>
@@ -3973,13 +4306,7 @@
     <int2:textHash int2:hashCode="v/lGGQljuIt6Ne" int2:id="zl97rxmP">
       <int2:state int2:value="Rejected" int2:type="AugLoop_Text_Critique"/>
     </int2:textHash>
-    <int2:bookmark int2:bookmarkName="_Int_y0AnXLuC" int2:invalidationBookmarkName="" int2:hashCode="LTai8JlSm71A3z" int2:id="DKJZkRGO">
-      <int2:state int2:value="Rejected" int2:type="AugLoop_Text_Critique"/>
-    </int2:bookmark>
     <int2:bookmark int2:bookmarkName="_Int_tM4oXQqV" int2:invalidationBookmarkName="" int2:hashCode="YxeY5DpxmORg2K" int2:id="ni6dsn1x">
-      <int2:state int2:value="Rejected" int2:type="AugLoop_Text_Critique"/>
-    </int2:bookmark>
-    <int2:bookmark int2:bookmarkName="_Int_5wnABIZw" int2:invalidationBookmarkName="" int2:hashCode="VzkMBWZOkD2mAu" int2:id="rFXJ8h1Q">
       <int2:state int2:value="Rejected" int2:type="AugLoop_Text_Critique"/>
     </int2:bookmark>
   </int2:observations>
@@ -8904,6 +9231,33 @@
       <w:szCs w:val="32"/>
     </w:rPr>
   </w:style>
+  <w:style w:type="paragraph" w:styleId="HTMLPreformatted">
+    <w:name w:val="HTML Preformatted"/>
+    <w:basedOn w:val="Normal"/>
+    <w:link w:val="HTMLPreformattedChar"/>
+    <w:uiPriority w:val="99"/>
+    <w:semiHidden/>
+    <w:unhideWhenUsed/>
+    <w:rsid w:val="00D63F44"/>
+    <w:rPr>
+      <w:rFonts w:ascii="Consolas" w:hAnsi="Consolas"/>
+      <w:sz w:val="20"/>
+      <w:szCs w:val="20"/>
+    </w:rPr>
+  </w:style>
+  <w:style w:type="character" w:customStyle="1" w:styleId="HTMLPreformattedChar">
+    <w:name w:val="HTML Preformatted Char"/>
+    <w:basedOn w:val="DefaultParagraphFont"/>
+    <w:link w:val="HTMLPreformatted"/>
+    <w:uiPriority w:val="99"/>
+    <w:semiHidden/>
+    <w:rsid w:val="00D63F44"/>
+    <w:rPr>
+      <w:rFonts w:ascii="Consolas" w:hAnsi="Consolas"/>
+      <w:sz w:val="20"/>
+      <w:szCs w:val="20"/>
+    </w:rPr>
+  </w:style>
 </w:styles>
 </file>
 

</xml_diff>